<commit_message>
Update all application pdf with multi line conversion
</commit_message>
<xml_diff>
--- a/services/templates/pdf/submissions/cove-submission-template.docx
+++ b/services/templates/pdf/submissions/cove-submission-template.docx
@@ -1188,8 +1188,8 @@
         </w:tblCellMar>
       </w:tblPr>
       <w:tblGrid>
-        <w:gridCol w:w="3063"/>
-        <w:gridCol w:w="2552"/>
+        <w:gridCol w:w="3061"/>
+        <w:gridCol w:w="2554"/>
         <w:gridCol w:w="1639"/>
         <w:gridCol w:w="1819"/>
         <w:gridCol w:w="1818"/>
@@ -1198,7 +1198,7 @@
         <w:trPr/>
         <w:tc>
           <w:tcPr>
-            <w:tcW w:w="3063" w:type="dxa"/>
+            <w:tcW w:w="3061" w:type="dxa"/>
             <w:tcBorders/>
           </w:tcPr>
           <w:p>
@@ -1225,7 +1225,7 @@
         </w:tc>
         <w:tc>
           <w:tcPr>
-            <w:tcW w:w="2552" w:type="dxa"/>
+            <w:tcW w:w="2554" w:type="dxa"/>
             <w:tcBorders/>
           </w:tcPr>
           <w:p>
@@ -1336,7 +1336,7 @@
         <w:trPr/>
         <w:tc>
           <w:tcPr>
-            <w:tcW w:w="3063" w:type="dxa"/>
+            <w:tcW w:w="3061" w:type="dxa"/>
             <w:tcBorders/>
           </w:tcPr>
           <w:p>
@@ -1361,7 +1361,7 @@
         </w:tc>
         <w:tc>
           <w:tcPr>
-            <w:tcW w:w="2552" w:type="dxa"/>
+            <w:tcW w:w="2554" w:type="dxa"/>
             <w:tcBorders/>
           </w:tcPr>
           <w:p>
@@ -1464,7 +1464,7 @@
         <w:trPr/>
         <w:tc>
           <w:tcPr>
-            <w:tcW w:w="3063" w:type="dxa"/>
+            <w:tcW w:w="3061" w:type="dxa"/>
             <w:tcBorders/>
           </w:tcPr>
           <w:p>
@@ -1489,7 +1489,7 @@
         </w:tc>
         <w:tc>
           <w:tcPr>
-            <w:tcW w:w="2552" w:type="dxa"/>
+            <w:tcW w:w="2554" w:type="dxa"/>
             <w:tcBorders/>
           </w:tcPr>
           <w:p>
@@ -3089,7 +3089,7 @@
           <w:sz w:val="20"/>
           <w:szCs w:val="20"/>
         </w:rPr>
-        <w:t>{d.hasOtherParcelsInCommunity:ifEQ(true):showBegin}</w:t>
+        <w:t>{d.otherParcelsDescription:ifEM():hideBegin}</w:t>
       </w:r>
     </w:p>
     <w:tbl>
@@ -3161,7 +3161,18 @@
                 <w:sz w:val="20"/>
                 <w:szCs w:val="20"/>
               </w:rPr>
-              <w:t>{d.otherParcelsDescription:ifEM():show(.noData)}</w:t>
+              <w:t>{d.otherParcelsDescription:convCRLF:ifEM():show(.noData)}</w:t>
+            </w:r>
+            <w:r>
+              <w:rPr>
+                <w:rFonts w:ascii="BC Sans" w:hAnsi="BC Sans"/>
+                <w:b w:val="false"/>
+                <w:bCs w:val="false"/>
+                <w:color w:val="B85C00"/>
+                <w:sz w:val="20"/>
+                <w:szCs w:val="20"/>
+              </w:rPr>
+              <w:t>{d.otherParcelsDescription:ifEM():hideEnd}</w:t>
             </w:r>
           </w:p>
         </w:tc>
@@ -3182,17 +3193,6 @@
           <w:szCs w:val="28"/>
         </w:rPr>
       </w:pPr>
-      <w:r>
-        <w:rPr>
-          <w:rFonts w:ascii="BC Sans" w:hAnsi="BC Sans"/>
-          <w:b/>
-          <w:bCs/>
-          <w:color w:val="B85C00"/>
-          <w:sz w:val="28"/>
-          <w:szCs w:val="28"/>
-        </w:rPr>
-        <w:t xml:space="preserve">{d.hasOtherParcelsInCommunity:ifEQ(true):showEnd} </w:t>
-      </w:r>
       <w:r>
         <w:rPr>
           <w:rFonts w:ascii="BC Sans" w:hAnsi="BC Sans"/>
@@ -3933,7 +3933,7 @@
                 <w:sz w:val="20"/>
                 <w:szCs w:val="20"/>
               </w:rPr>
-              <w:t>{d.parcelsAgricultureDescription:ifEM():show(.noData)}</w:t>
+              <w:t>{d.parcelsAgricultureDescription:convCRLF:ifEM():show(.noData)}</w:t>
             </w:r>
           </w:p>
         </w:tc>
@@ -3990,7 +3990,7 @@
                 <w:sz w:val="20"/>
                 <w:szCs w:val="20"/>
               </w:rPr>
-              <w:t>{d.parcelsAgricultureImprovementDescription:ifEM():show(.noData)}</w:t>
+              <w:t>{d.parcelsAgricultureImprovementDescription:convCRLF:ifEM():show(.noData)}</w:t>
             </w:r>
           </w:p>
         </w:tc>
@@ -4047,7 +4047,7 @@
                 <w:sz w:val="20"/>
                 <w:szCs w:val="20"/>
               </w:rPr>
-              <w:t>{d.parcelsNonAgricultureUseDescription:ifEM():show(.noData)}</w:t>
+              <w:t>{d.parcelsNonAgricultureUseDescription:convCRLF:ifEM():show(.noData)}</w:t>
             </w:r>
           </w:p>
         </w:tc>
@@ -4588,29 +4588,7 @@
           <w:sz w:val="20"/>
           <w:szCs w:val="20"/>
         </w:rPr>
-        <w:t>{d.</w:t>
-      </w:r>
-      <w:r>
-        <w:rPr>
-          <w:rFonts w:ascii="BC Sans" w:hAnsi="BC Sans"/>
-          <w:b w:val="false"/>
-          <w:bCs w:val="false"/>
-          <w:color w:val="B85C00"/>
-          <w:sz w:val="20"/>
-          <w:szCs w:val="20"/>
-        </w:rPr>
-        <w:t>transferees</w:t>
-      </w:r>
-      <w:r>
-        <w:rPr>
-          <w:rFonts w:ascii="BC Sans" w:hAnsi="BC Sans"/>
-          <w:b w:val="false"/>
-          <w:bCs w:val="false"/>
-          <w:color w:val="B85C00"/>
-          <w:sz w:val="20"/>
-          <w:szCs w:val="20"/>
-        </w:rPr>
-        <w:t>:len():ifGT(0):showBegin}</w:t>
+        <w:t>{d.transferees:len():ifGT(0):showBegin}</w:t>
       </w:r>
     </w:p>
     <w:tbl>
@@ -4794,23 +4772,7 @@
                 <w:sz w:val="20"/>
                 <w:szCs w:val="20"/>
               </w:rPr>
-              <w:t>{d.transferees[i].</w:t>
-            </w:r>
-            <w:r>
-              <w:rPr>
-                <w:rFonts w:ascii="BC Sans" w:hAnsi="BC Sans"/>
-                <w:sz w:val="20"/>
-                <w:szCs w:val="20"/>
-              </w:rPr>
-              <w:t>type</w:t>
-            </w:r>
-            <w:r>
-              <w:rPr>
-                <w:rFonts w:ascii="BC Sans" w:hAnsi="BC Sans"/>
-                <w:sz w:val="20"/>
-                <w:szCs w:val="20"/>
-              </w:rPr>
-              <w:t>}</w:t>
+              <w:t>{d.transferees[i].type}</w:t>
             </w:r>
           </w:p>
         </w:tc>
@@ -4835,23 +4797,7 @@
                 <w:sz w:val="20"/>
                 <w:szCs w:val="20"/>
               </w:rPr>
-              <w:t>{d.transferees[i].</w:t>
-            </w:r>
-            <w:r>
-              <w:rPr>
-                <w:rFonts w:ascii="BC Sans" w:hAnsi="BC Sans"/>
-                <w:sz w:val="20"/>
-                <w:szCs w:val="20"/>
-              </w:rPr>
-              <w:t>fullName</w:t>
-            </w:r>
-            <w:r>
-              <w:rPr>
-                <w:rFonts w:ascii="BC Sans" w:hAnsi="BC Sans"/>
-                <w:sz w:val="20"/>
-                <w:szCs w:val="20"/>
-              </w:rPr>
-              <w:t>}</w:t>
+              <w:t>{d.transferees[i].fullName}</w:t>
             </w:r>
           </w:p>
         </w:tc>
@@ -4901,23 +4847,7 @@
                 <w:sz w:val="20"/>
                 <w:szCs w:val="20"/>
               </w:rPr>
-              <w:t>{d.transferees[i].</w:t>
-            </w:r>
-            <w:r>
-              <w:rPr>
-                <w:rFonts w:ascii="BC Sans" w:hAnsi="BC Sans"/>
-                <w:sz w:val="20"/>
-                <w:szCs w:val="20"/>
-              </w:rPr>
-              <w:t>phone</w:t>
-            </w:r>
-            <w:r>
-              <w:rPr>
-                <w:rFonts w:ascii="BC Sans" w:hAnsi="BC Sans"/>
-                <w:sz w:val="20"/>
-                <w:szCs w:val="20"/>
-              </w:rPr>
-              <w:t>}</w:t>
+              <w:t>{d.transferees[i].phone}</w:t>
             </w:r>
           </w:p>
         </w:tc>
@@ -4970,39 +4900,7 @@
                 <w:sz w:val="20"/>
                 <w:szCs w:val="20"/>
               </w:rPr>
-              <w:t xml:space="preserve">{d.transferees[i </w:t>
-            </w:r>
-            <w:r>
-              <w:rPr>
-                <w:rFonts w:ascii="BC Sans" w:hAnsi="BC Sans"/>
-                <w:sz w:val="20"/>
-                <w:szCs w:val="20"/>
-              </w:rPr>
-              <w:t>+ 1</w:t>
-            </w:r>
-            <w:r>
-              <w:rPr>
-                <w:rFonts w:ascii="BC Sans" w:hAnsi="BC Sans"/>
-                <w:sz w:val="20"/>
-                <w:szCs w:val="20"/>
-              </w:rPr>
-              <w:t>].</w:t>
-            </w:r>
-            <w:r>
-              <w:rPr>
-                <w:rFonts w:ascii="BC Sans" w:hAnsi="BC Sans"/>
-                <w:sz w:val="20"/>
-                <w:szCs w:val="20"/>
-              </w:rPr>
-              <w:t>type</w:t>
-            </w:r>
-            <w:r>
-              <w:rPr>
-                <w:rFonts w:ascii="BC Sans" w:hAnsi="BC Sans"/>
-                <w:sz w:val="20"/>
-                <w:szCs w:val="20"/>
-              </w:rPr>
-              <w:t>}</w:t>
+              <w:t>{d.transferees[i + 1].type}</w:t>
             </w:r>
           </w:p>
         </w:tc>
@@ -5027,39 +4925,7 @@
                 <w:sz w:val="20"/>
                 <w:szCs w:val="20"/>
               </w:rPr>
-              <w:t xml:space="preserve">{d.transferees[i </w:t>
-            </w:r>
-            <w:r>
-              <w:rPr>
-                <w:rFonts w:ascii="BC Sans" w:hAnsi="BC Sans"/>
-                <w:sz w:val="20"/>
-                <w:szCs w:val="20"/>
-              </w:rPr>
-              <w:t>+ 1</w:t>
-            </w:r>
-            <w:r>
-              <w:rPr>
-                <w:rFonts w:ascii="BC Sans" w:hAnsi="BC Sans"/>
-                <w:sz w:val="20"/>
-                <w:szCs w:val="20"/>
-              </w:rPr>
-              <w:t>].</w:t>
-            </w:r>
-            <w:r>
-              <w:rPr>
-                <w:rFonts w:ascii="BC Sans" w:hAnsi="BC Sans"/>
-                <w:sz w:val="20"/>
-                <w:szCs w:val="20"/>
-              </w:rPr>
-              <w:t>fullName</w:t>
-            </w:r>
-            <w:r>
-              <w:rPr>
-                <w:rFonts w:ascii="BC Sans" w:hAnsi="BC Sans"/>
-                <w:sz w:val="20"/>
-                <w:szCs w:val="20"/>
-              </w:rPr>
-              <w:t>}</w:t>
+              <w:t>{d.transferees[i + 1].fullName}</w:t>
             </w:r>
           </w:p>
         </w:tc>
@@ -5084,23 +4950,7 @@
                 <w:sz w:val="20"/>
                 <w:szCs w:val="20"/>
               </w:rPr>
-              <w:t>{d.transferees[i+1].</w:t>
-            </w:r>
-            <w:r>
-              <w:rPr>
-                <w:rFonts w:ascii="BC Sans" w:hAnsi="BC Sans"/>
-                <w:sz w:val="20"/>
-                <w:szCs w:val="20"/>
-              </w:rPr>
-              <w:t>organizationName</w:t>
-            </w:r>
-            <w:r>
-              <w:rPr>
-                <w:rFonts w:ascii="BC Sans" w:hAnsi="BC Sans"/>
-                <w:sz w:val="20"/>
-                <w:szCs w:val="20"/>
-              </w:rPr>
-              <w:t>}</w:t>
+              <w:t>{d.transferees[i+1].organizationName}</w:t>
             </w:r>
           </w:p>
         </w:tc>
@@ -5125,23 +4975,7 @@
                 <w:sz w:val="20"/>
                 <w:szCs w:val="20"/>
               </w:rPr>
-              <w:t>{d.transferees[i+1].</w:t>
-            </w:r>
-            <w:r>
-              <w:rPr>
-                <w:rFonts w:ascii="BC Sans" w:hAnsi="BC Sans"/>
-                <w:sz w:val="20"/>
-                <w:szCs w:val="20"/>
-              </w:rPr>
-              <w:t>phone</w:t>
-            </w:r>
-            <w:r>
-              <w:rPr>
-                <w:rFonts w:ascii="BC Sans" w:hAnsi="BC Sans"/>
-                <w:sz w:val="20"/>
-                <w:szCs w:val="20"/>
-              </w:rPr>
-              <w:t>}</w:t>
+              <w:t>{d.transferees[i+1].phone}</w:t>
             </w:r>
           </w:p>
         </w:tc>
@@ -5190,95 +5024,7 @@
           <w:sz w:val="20"/>
           <w:szCs w:val="20"/>
         </w:rPr>
-        <w:t>{d.</w:t>
-      </w:r>
-      <w:r>
-        <w:rPr>
-          <w:rFonts w:ascii="BC Sans" w:hAnsi="BC Sans"/>
-          <w:b w:val="false"/>
-          <w:bCs w:val="false"/>
-          <w:color w:val="B85C00"/>
-          <w:sz w:val="20"/>
-          <w:szCs w:val="20"/>
-        </w:rPr>
-        <w:t>transferees</w:t>
-      </w:r>
-      <w:r>
-        <w:rPr>
-          <w:rFonts w:ascii="BC Sans" w:hAnsi="BC Sans"/>
-          <w:b w:val="false"/>
-          <w:bCs w:val="false"/>
-          <w:color w:val="B85C00"/>
-          <w:sz w:val="20"/>
-          <w:szCs w:val="20"/>
-        </w:rPr>
-        <w:t>:len():ifGT(0):</w:t>
-      </w:r>
-      <w:r>
-        <w:rPr>
-          <w:rFonts w:ascii="BC Sans" w:hAnsi="BC Sans"/>
-          <w:b w:val="false"/>
-          <w:bCs w:val="false"/>
-          <w:color w:val="B85C00"/>
-          <w:sz w:val="20"/>
-          <w:szCs w:val="20"/>
-        </w:rPr>
-        <w:t>showEnd</w:t>
-      </w:r>
-      <w:r>
-        <w:rPr>
-          <w:rFonts w:ascii="BC Sans" w:hAnsi="BC Sans"/>
-          <w:b w:val="false"/>
-          <w:bCs w:val="false"/>
-          <w:color w:val="B85C00"/>
-          <w:sz w:val="20"/>
-          <w:szCs w:val="20"/>
-        </w:rPr>
-        <w:t>}{d.</w:t>
-      </w:r>
-      <w:r>
-        <w:rPr>
-          <w:rFonts w:ascii="BC Sans" w:hAnsi="BC Sans"/>
-          <w:b w:val="false"/>
-          <w:bCs w:val="false"/>
-          <w:color w:val="B85C00"/>
-          <w:sz w:val="20"/>
-          <w:szCs w:val="20"/>
-        </w:rPr>
-        <w:t>transferees</w:t>
-      </w:r>
-      <w:r>
-        <w:rPr>
-          <w:rFonts w:ascii="BC Sans" w:hAnsi="BC Sans"/>
-          <w:b w:val="false"/>
-          <w:bCs w:val="false"/>
-          <w:color w:val="B85C00"/>
-          <w:sz w:val="20"/>
-          <w:szCs w:val="20"/>
-        </w:rPr>
-        <w:t>:len():ifGT(0):</w:t>
-      </w:r>
-      <w:r>
-        <w:rPr>
-          <w:rFonts w:ascii="BC Sans" w:hAnsi="BC Sans"/>
-          <w:b w:val="false"/>
-          <w:bCs w:val="false"/>
-          <w:color w:val="B85C00"/>
-          <w:sz w:val="20"/>
-          <w:szCs w:val="20"/>
-        </w:rPr>
-        <w:t>hideBegin</w:t>
-      </w:r>
-      <w:r>
-        <w:rPr>
-          <w:rFonts w:ascii="BC Sans" w:hAnsi="BC Sans"/>
-          <w:b w:val="false"/>
-          <w:bCs w:val="false"/>
-          <w:color w:val="B85C00"/>
-          <w:sz w:val="20"/>
-          <w:szCs w:val="20"/>
-        </w:rPr>
-        <w:t>}</w:t>
+        <w:t>{d.transferees:len():ifGT(0):showEnd}{d.transferees:len():ifGT(0):hideBegin}</w:t>
       </w:r>
     </w:p>
     <w:tbl>
@@ -5489,51 +5235,7 @@
           <w:sz w:val="20"/>
           <w:szCs w:val="20"/>
         </w:rPr>
-        <w:t>{d.</w:t>
-      </w:r>
-      <w:r>
-        <w:rPr>
-          <w:rFonts w:ascii="BC Sans" w:hAnsi="BC Sans"/>
-          <w:b w:val="false"/>
-          <w:bCs w:val="false"/>
-          <w:color w:val="B85C00"/>
-          <w:sz w:val="20"/>
-          <w:szCs w:val="20"/>
-        </w:rPr>
-        <w:t>transferees</w:t>
-      </w:r>
-      <w:r>
-        <w:rPr>
-          <w:rFonts w:ascii="BC Sans" w:hAnsi="BC Sans"/>
-          <w:b w:val="false"/>
-          <w:bCs w:val="false"/>
-          <w:color w:val="B85C00"/>
-          <w:sz w:val="20"/>
-          <w:szCs w:val="20"/>
-        </w:rPr>
-        <w:t>:len():ifGT(0):</w:t>
-      </w:r>
-      <w:r>
-        <w:rPr>
-          <w:rFonts w:ascii="BC Sans" w:hAnsi="BC Sans"/>
-          <w:b w:val="false"/>
-          <w:bCs w:val="false"/>
-          <w:color w:val="B85C00"/>
-          <w:sz w:val="20"/>
-          <w:szCs w:val="20"/>
-        </w:rPr>
-        <w:t>hideEnd</w:t>
-      </w:r>
-      <w:r>
-        <w:rPr>
-          <w:rFonts w:ascii="BC Sans" w:hAnsi="BC Sans"/>
-          <w:b w:val="false"/>
-          <w:bCs w:val="false"/>
-          <w:color w:val="B85C00"/>
-          <w:sz w:val="20"/>
-          <w:szCs w:val="20"/>
-        </w:rPr>
-        <w:t>}</w:t>
+        <w:t>{d.transferees:len():ifGT(0):hideEnd}</w:t>
       </w:r>
     </w:p>
     <w:tbl>
@@ -5692,7 +5394,7 @@
                 <w:sz w:val="20"/>
                 <w:szCs w:val="20"/>
               </w:rPr>
-              <w:t>{d.purpose:ifEM():show(.noData)}</w:t>
+              <w:t>{d.purpose:convCRLF:ifEM():show(.noData)}</w:t>
             </w:r>
           </w:p>
         </w:tc>
@@ -5754,7 +5456,7 @@
                 <w:sz w:val="20"/>
                 <w:szCs w:val="20"/>
               </w:rPr>
-              <w:t>{d.coveFarmImpact:ifEM():show(.noData)}</w:t>
+              <w:t>{d.coveFarmImpact:convCRLF:ifEM():show(.noData)}</w:t>
             </w:r>
           </w:p>
         </w:tc>
@@ -5896,18 +5598,6 @@
                 <w:rFonts w:ascii="BC Sans" w:hAnsi="BC Sans"/>
                 <w:b/>
                 <w:i w:val="false"/>
-                <w:caps w:val="false"/>
-                <w:smallCaps w:val="false"/>
-                <w:color w:val="000000"/>
-                <w:spacing w:val="0"/>
-                <w:sz w:val="20"/>
-                <w:szCs w:val="20"/>
-              </w:rPr>
-            </w:pPr>
-            <w:r>
-              <w:rPr>
-                <w:rFonts w:ascii="BC Sans" w:hAnsi="BC Sans"/>
-                <w:b/>
                 <w:i w:val="false"/>
                 <w:caps w:val="false"/>
                 <w:smallCaps w:val="false"/>
@@ -5916,8 +5606,7 @@
                 <w:sz w:val="20"/>
                 <w:szCs w:val="20"/>
               </w:rPr>
-              <w:t>{d.coveHasDraft:if</w:t>
-            </w:r>
+            </w:pPr>
             <w:r>
               <w:rPr>
                 <w:rFonts w:ascii="BC Sans" w:hAnsi="BC Sans"/>
@@ -5930,161 +5619,7 @@
                 <w:sz w:val="20"/>
                 <w:szCs w:val="20"/>
               </w:rPr>
-              <w:t>NE</w:t>
-            </w:r>
-            <w:r>
-              <w:rPr>
-                <w:rFonts w:ascii="BC Sans" w:hAnsi="BC Sans"/>
-                <w:b/>
-                <w:i w:val="false"/>
-                <w:caps w:val="false"/>
-                <w:smallCaps w:val="false"/>
-                <w:color w:val="000000"/>
-                <w:spacing w:val="0"/>
-                <w:sz w:val="20"/>
-                <w:szCs w:val="20"/>
-              </w:rPr>
-              <w:t>(</w:t>
-            </w:r>
-            <w:r>
-              <w:rPr>
-                <w:rFonts w:ascii="BC Sans" w:hAnsi="BC Sans"/>
-                <w:b/>
-                <w:i w:val="false"/>
-                <w:caps w:val="false"/>
-                <w:smallCaps w:val="false"/>
-                <w:color w:val="000000"/>
-                <w:spacing w:val="0"/>
-                <w:sz w:val="20"/>
-                <w:szCs w:val="20"/>
-              </w:rPr>
-              <w:t>Yes</w:t>
-            </w:r>
-            <w:r>
-              <w:rPr>
-                <w:rFonts w:ascii="BC Sans" w:hAnsi="BC Sans"/>
-                <w:b/>
-                <w:i w:val="false"/>
-                <w:caps w:val="false"/>
-                <w:smallCaps w:val="false"/>
-                <w:color w:val="000000"/>
-                <w:spacing w:val="0"/>
-                <w:sz w:val="20"/>
-                <w:szCs w:val="20"/>
-              </w:rPr>
-              <w:t>):</w:t>
-            </w:r>
-            <w:r>
-              <w:rPr>
-                <w:rFonts w:ascii="BC Sans" w:hAnsi="BC Sans"/>
-                <w:b/>
-                <w:i w:val="false"/>
-                <w:caps w:val="false"/>
-                <w:smallCaps w:val="false"/>
-                <w:color w:val="000000"/>
-                <w:spacing w:val="0"/>
-                <w:sz w:val="20"/>
-                <w:szCs w:val="20"/>
-              </w:rPr>
-              <w:t>hideBegin}</w:t>
-            </w:r>
-            <w:r>
-              <w:rPr>
-                <w:rFonts w:ascii="BC Sans" w:hAnsi="BC Sans"/>
-                <w:b/>
-                <w:i w:val="false"/>
-                <w:caps w:val="false"/>
-                <w:smallCaps w:val="false"/>
-                <w:color w:val="000000"/>
-                <w:spacing w:val="0"/>
-                <w:sz w:val="20"/>
-                <w:szCs w:val="20"/>
-              </w:rPr>
-              <w:t>Draft Covenant</w:t>
-            </w:r>
-            <w:r>
-              <w:rPr>
-                <w:rFonts w:ascii="BC Sans" w:hAnsi="BC Sans"/>
-                <w:b/>
-                <w:i w:val="false"/>
-                <w:caps w:val="false"/>
-                <w:smallCaps w:val="false"/>
-                <w:color w:val="000000"/>
-                <w:spacing w:val="0"/>
-                <w:sz w:val="20"/>
-                <w:szCs w:val="20"/>
-              </w:rPr>
-              <w:t>{d.coveHasDraft:if</w:t>
-            </w:r>
-            <w:r>
-              <w:rPr>
-                <w:rFonts w:ascii="BC Sans" w:hAnsi="BC Sans"/>
-                <w:b/>
-                <w:i w:val="false"/>
-                <w:caps w:val="false"/>
-                <w:smallCaps w:val="false"/>
-                <w:color w:val="000000"/>
-                <w:spacing w:val="0"/>
-                <w:sz w:val="20"/>
-                <w:szCs w:val="20"/>
-              </w:rPr>
-              <w:t>NE</w:t>
-            </w:r>
-            <w:r>
-              <w:rPr>
-                <w:rFonts w:ascii="BC Sans" w:hAnsi="BC Sans"/>
-                <w:b/>
-                <w:i w:val="false"/>
-                <w:caps w:val="false"/>
-                <w:smallCaps w:val="false"/>
-                <w:color w:val="000000"/>
-                <w:spacing w:val="0"/>
-                <w:sz w:val="20"/>
-                <w:szCs w:val="20"/>
-              </w:rPr>
-              <w:t>(</w:t>
-            </w:r>
-            <w:r>
-              <w:rPr>
-                <w:rFonts w:ascii="BC Sans" w:hAnsi="BC Sans"/>
-                <w:b/>
-                <w:i w:val="false"/>
-                <w:caps w:val="false"/>
-                <w:smallCaps w:val="false"/>
-                <w:color w:val="000000"/>
-                <w:spacing w:val="0"/>
-                <w:sz w:val="20"/>
-                <w:szCs w:val="20"/>
-              </w:rPr>
-              <w:t>Yes</w:t>
-            </w:r>
-            <w:r>
-              <w:rPr>
-                <w:rFonts w:ascii="BC Sans" w:hAnsi="BC Sans"/>
-                <w:b/>
-                <w:i w:val="false"/>
-                <w:caps w:val="false"/>
-                <w:smallCaps w:val="false"/>
-                <w:color w:val="000000"/>
-                <w:spacing w:val="0"/>
-                <w:sz w:val="20"/>
-                <w:szCs w:val="20"/>
-              </w:rPr>
-              <w:t>):</w:t>
-            </w:r>
-            <w:r>
-              <w:rPr>
-                <w:rFonts w:ascii="BC Sans" w:hAnsi="BC Sans"/>
-                <w:b/>
-                <w:i w:val="false"/>
-                <w:caps w:val="false"/>
-                <w:smallCaps w:val="false"/>
-                <w:color w:val="000000"/>
-                <w:spacing w:val="0"/>
-                <w:sz w:val="20"/>
-                <w:szCs w:val="20"/>
-              </w:rPr>
-              <w:t>hideEnd}</w:t>
+              <w:t>{d.coveHasDraft:ifNE(Yes):hideBegin}Draft Covenant{d.coveHasDraft:ifNE(Yes):hideEnd}</w:t>
             </w:r>
           </w:p>
         </w:tc>
@@ -6120,87 +5655,7 @@
                 <w:sz w:val="20"/>
                 <w:szCs w:val="20"/>
               </w:rPr>
-              <w:t>{d.coveHasDraft:if</w:t>
-            </w:r>
-            <w:r>
-              <w:rPr>
-                <w:rFonts w:ascii="BC Sans" w:hAnsi="BC Sans"/>
-                <w:b w:val="false"/>
-                <w:bCs w:val="false"/>
-                <w:i w:val="false"/>
-                <w:iCs w:val="false"/>
-                <w:caps w:val="false"/>
-                <w:smallCaps w:val="false"/>
-                <w:color w:val="000000"/>
-                <w:spacing w:val="0"/>
-                <w:sz w:val="20"/>
-                <w:szCs w:val="20"/>
-              </w:rPr>
-              <w:t>NE</w:t>
-            </w:r>
-            <w:r>
-              <w:rPr>
-                <w:rFonts w:ascii="BC Sans" w:hAnsi="BC Sans"/>
-                <w:b w:val="false"/>
-                <w:bCs w:val="false"/>
-                <w:i w:val="false"/>
-                <w:iCs w:val="false"/>
-                <w:caps w:val="false"/>
-                <w:smallCaps w:val="false"/>
-                <w:color w:val="000000"/>
-                <w:spacing w:val="0"/>
-                <w:sz w:val="20"/>
-                <w:szCs w:val="20"/>
-              </w:rPr>
-              <w:t>(</w:t>
-            </w:r>
-            <w:r>
-              <w:rPr>
-                <w:rFonts w:ascii="BC Sans" w:hAnsi="BC Sans"/>
-                <w:b w:val="false"/>
-                <w:bCs w:val="false"/>
-                <w:i w:val="false"/>
-                <w:iCs w:val="false"/>
-                <w:caps w:val="false"/>
-                <w:smallCaps w:val="false"/>
-                <w:color w:val="000000"/>
-                <w:spacing w:val="0"/>
-                <w:sz w:val="20"/>
-                <w:szCs w:val="20"/>
-              </w:rPr>
-              <w:t>Yes</w:t>
-            </w:r>
-            <w:r>
-              <w:rPr>
-                <w:rFonts w:ascii="BC Sans" w:hAnsi="BC Sans"/>
-                <w:b w:val="false"/>
-                <w:bCs w:val="false"/>
-                <w:i w:val="false"/>
-                <w:iCs w:val="false"/>
-                <w:caps w:val="false"/>
-                <w:smallCaps w:val="false"/>
-                <w:color w:val="000000"/>
-                <w:spacing w:val="0"/>
-                <w:sz w:val="20"/>
-                <w:szCs w:val="20"/>
-              </w:rPr>
-              <w:t>):</w:t>
-            </w:r>
-            <w:r>
-              <w:rPr>
-                <w:rFonts w:ascii="BC Sans" w:hAnsi="BC Sans"/>
-                <w:b w:val="false"/>
-                <w:bCs w:val="false"/>
-                <w:i w:val="false"/>
-                <w:iCs w:val="false"/>
-                <w:caps w:val="false"/>
-                <w:smallCaps w:val="false"/>
-                <w:color w:val="000000"/>
-                <w:spacing w:val="0"/>
-                <w:sz w:val="20"/>
-                <w:szCs w:val="20"/>
-              </w:rPr>
-              <w:t>hideBegin}</w:t>
+              <w:t>{d.coveHasDraft:ifNE(Yes):hideBegin}</w:t>
             </w:r>
             <w:r>
               <w:rPr>
@@ -6343,97 +5798,7 @@
                 <w:szCs w:val="20"/>
                 <w:lang w:val="en-CA" w:eastAsia="zh-CN" w:bidi="hi-IN"/>
               </w:rPr>
-              <w:t>{d.coveHasDraft:if</w:t>
-            </w:r>
-            <w:r>
-              <w:rPr>
-                <w:rFonts w:eastAsia="Songti SC" w:cs="Arial Unicode MS" w:ascii="BC Sans" w:hAnsi="BC Sans"/>
-                <w:b w:val="false"/>
-                <w:bCs w:val="false"/>
-                <w:i w:val="false"/>
-                <w:iCs w:val="false"/>
-                <w:caps w:val="false"/>
-                <w:smallCaps w:val="false"/>
-                <w:color w:val="B85C00"/>
-                <w:spacing w:val="0"/>
-                <w:kern w:val="2"/>
-                <w:sz w:val="20"/>
-                <w:szCs w:val="20"/>
-                <w:lang w:val="en-CA" w:eastAsia="zh-CN" w:bidi="hi-IN"/>
-              </w:rPr>
-              <w:t>NE</w:t>
-            </w:r>
-            <w:r>
-              <w:rPr>
-                <w:rFonts w:eastAsia="Songti SC" w:cs="Arial Unicode MS" w:ascii="BC Sans" w:hAnsi="BC Sans"/>
-                <w:b w:val="false"/>
-                <w:bCs w:val="false"/>
-                <w:i w:val="false"/>
-                <w:iCs w:val="false"/>
-                <w:caps w:val="false"/>
-                <w:smallCaps w:val="false"/>
-                <w:color w:val="B85C00"/>
-                <w:spacing w:val="0"/>
-                <w:kern w:val="2"/>
-                <w:sz w:val="20"/>
-                <w:szCs w:val="20"/>
-                <w:lang w:val="en-CA" w:eastAsia="zh-CN" w:bidi="hi-IN"/>
-              </w:rPr>
-              <w:t>(</w:t>
-            </w:r>
-            <w:r>
-              <w:rPr>
-                <w:rFonts w:eastAsia="Songti SC" w:cs="Arial Unicode MS" w:ascii="BC Sans" w:hAnsi="BC Sans"/>
-                <w:b w:val="false"/>
-                <w:bCs w:val="false"/>
-                <w:i w:val="false"/>
-                <w:iCs w:val="false"/>
-                <w:caps w:val="false"/>
-                <w:smallCaps w:val="false"/>
-                <w:color w:val="B85C00"/>
-                <w:spacing w:val="0"/>
-                <w:kern w:val="2"/>
-                <w:sz w:val="20"/>
-                <w:szCs w:val="20"/>
-                <w:lang w:val="en-CA" w:eastAsia="zh-CN" w:bidi="hi-IN"/>
-              </w:rPr>
-              <w:t>Yes</w:t>
-            </w:r>
-            <w:r>
-              <w:rPr>
-                <w:rFonts w:eastAsia="Songti SC" w:cs="Arial Unicode MS" w:ascii="BC Sans" w:hAnsi="BC Sans"/>
-                <w:b w:val="false"/>
-                <w:bCs w:val="false"/>
-                <w:i w:val="false"/>
-                <w:iCs w:val="false"/>
-                <w:caps w:val="false"/>
-                <w:smallCaps w:val="false"/>
-                <w:color w:val="B85C00"/>
-                <w:spacing w:val="0"/>
-                <w:kern w:val="2"/>
-                <w:sz w:val="20"/>
-                <w:szCs w:val="20"/>
-                <w:lang w:val="en-CA" w:eastAsia="zh-CN" w:bidi="hi-IN"/>
-              </w:rPr>
-              <w:t>):</w:t>
-            </w:r>
-            <w:r>
-              <w:rPr>
-                <w:rFonts w:eastAsia="Songti SC" w:cs="Arial Unicode MS" w:ascii="BC Sans" w:hAnsi="BC Sans"/>
-                <w:b w:val="false"/>
-                <w:bCs w:val="false"/>
-                <w:i w:val="false"/>
-                <w:iCs w:val="false"/>
-                <w:caps w:val="false"/>
-                <w:smallCaps w:val="false"/>
-                <w:color w:val="B85C00"/>
-                <w:spacing w:val="0"/>
-                <w:kern w:val="2"/>
-                <w:sz w:val="20"/>
-                <w:szCs w:val="20"/>
-                <w:lang w:val="en-CA" w:eastAsia="zh-CN" w:bidi="hi-IN"/>
-              </w:rPr>
-              <w:t>hideEnd}</w:t>
+              <w:t>{d.coveHasDraft:ifNE(Yes):hideEnd}</w:t>
             </w:r>
           </w:p>
         </w:tc>
@@ -6449,7 +5814,10 @@
         </w:rPr>
       </w:pPr>
       <w:r>
-        <w:rPr/>
+        <w:rPr>
+          <w:sz w:val="20"/>
+          <w:szCs w:val="20"/>
+        </w:rPr>
       </w:r>
     </w:p>
     <w:p>
@@ -6824,7 +6192,7 @@
         <w:szCs w:val="20"/>
         <w:rFonts w:ascii="BC Sans" w:hAnsi="BC Sans"/>
       </w:rPr>
-      <w:t>2</w:t>
+      <w:t>3</w:t>
     </w:r>
     <w:r>
       <w:rPr>

</xml_diff>